<commit_message>
add google verification html
</commit_message>
<xml_diff>
--- a/pdf/Meraldo's Resume Final.docx
+++ b/pdf/Meraldo's Resume Final.docx
@@ -94,9 +94,8 @@
           <w:lang w:val="es-ES"/>
         </w:rPr>
         <w:lastRenderedPageBreak/>
-        <w:t xml:space="preserve">2 </w:t>
-      </w:r>
-      <w:proofErr w:type="spellStart"/>
+        <w:t>2 Tanjong Pagar Plaza #17-40</w:t>
+      </w:r>
       <w:r>
         <w:rPr>
           <w:rFonts w:ascii="Gill Sans Light" w:hAnsi="Gill Sans Light" w:cs="Gill Sans Light"/>
@@ -105,9 +104,8 @@
           <w:szCs w:val="24"/>
           <w:lang w:val="es-ES"/>
         </w:rPr>
-        <w:t>Tanjong</w:t>
-      </w:r>
-      <w:proofErr w:type="spellEnd"/>
+        <w:t xml:space="preserve"> - </w:t>
+      </w:r>
       <w:r>
         <w:rPr>
           <w:rFonts w:ascii="Gill Sans Light" w:hAnsi="Gill Sans Light" w:cs="Gill Sans Light"/>
@@ -116,39 +114,7 @@
           <w:szCs w:val="24"/>
           <w:lang w:val="es-ES"/>
         </w:rPr>
-        <w:t xml:space="preserve"> Pagar Plaza #17-40</w:t>
-      </w:r>
-      <w:r>
-        <w:rPr>
-          <w:rFonts w:ascii="Gill Sans Light" w:hAnsi="Gill Sans Light" w:cs="Gill Sans Light"/>
-          <w:color w:val="000000"/>
-          <w:sz w:val="18"/>
-          <w:szCs w:val="24"/>
-          <w:lang w:val="es-ES"/>
-        </w:rPr>
-        <w:t xml:space="preserve"> - </w:t>
-      </w:r>
-      <w:proofErr w:type="spellStart"/>
-      <w:r>
-        <w:rPr>
-          <w:rFonts w:ascii="Gill Sans Light" w:hAnsi="Gill Sans Light" w:cs="Gill Sans Light"/>
-          <w:color w:val="000000"/>
-          <w:sz w:val="18"/>
-          <w:szCs w:val="24"/>
-          <w:lang w:val="es-ES"/>
-        </w:rPr>
-        <w:t>Singapore</w:t>
-      </w:r>
-      <w:proofErr w:type="spellEnd"/>
-      <w:r>
-        <w:rPr>
-          <w:rFonts w:ascii="Gill Sans Light" w:hAnsi="Gill Sans Light" w:cs="Gill Sans Light"/>
-          <w:color w:val="000000"/>
-          <w:sz w:val="18"/>
-          <w:szCs w:val="24"/>
-          <w:lang w:val="es-ES"/>
-        </w:rPr>
-        <w:t xml:space="preserve"> 082002</w:t>
+        <w:t>Singapore 082002</w:t>
       </w:r>
     </w:p>
     <w:p>
@@ -239,7 +205,6 @@
           <w:docGrid w:linePitch="360"/>
         </w:sectPr>
       </w:pPr>
-      <w:proofErr w:type="spellStart"/>
       <w:r>
         <w:rPr>
           <w:rFonts w:ascii="Gill Sans Light" w:hAnsi="Gill Sans Light" w:cs="Gill Sans Light"/>
@@ -248,31 +213,8 @@
           <w:szCs w:val="24"/>
           <w:lang w:val="es-ES"/>
         </w:rPr>
-        <w:t>Singapore</w:t>
-      </w:r>
-      <w:proofErr w:type="spellEnd"/>
-      <w:r>
-        <w:rPr>
-          <w:rFonts w:ascii="Gill Sans Light" w:hAnsi="Gill Sans Light" w:cs="Gill Sans Light"/>
-          <w:color w:val="000000"/>
-          <w:sz w:val="18"/>
-          <w:szCs w:val="24"/>
-          <w:lang w:val="es-ES"/>
-        </w:rPr>
-        <w:t xml:space="preserve"> </w:t>
-      </w:r>
-      <w:proofErr w:type="spellStart"/>
-      <w:r>
-        <w:rPr>
-          <w:rFonts w:ascii="Gill Sans Light" w:hAnsi="Gill Sans Light" w:cs="Gill Sans Light"/>
-          <w:color w:val="000000"/>
-          <w:sz w:val="18"/>
-          <w:szCs w:val="24"/>
-          <w:lang w:val="es-ES"/>
-        </w:rPr>
-        <w:t>Citizen</w:t>
-      </w:r>
-      <w:proofErr w:type="spellEnd"/>
+        <w:t>Singapore Citizen</w:t>
+      </w:r>
     </w:p>
     <w:p>
       <w:pPr>
@@ -2018,7 +1960,6 @@
         </w:rPr>
         <w:t>(</w:t>
       </w:r>
-      <w:proofErr w:type="spellStart"/>
       <w:r>
         <w:rPr>
           <w:rFonts w:ascii="Gill Sans Light" w:hAnsi="Gill Sans Light" w:cs="Gill Sans Light"/>
@@ -2030,7 +1971,6 @@
         </w:rPr>
         <w:t>Auszeichnung</w:t>
       </w:r>
-      <w:proofErr w:type="spellEnd"/>
       <w:r>
         <w:rPr>
           <w:rFonts w:ascii="Gill Sans Light" w:hAnsi="Gill Sans Light" w:cs="Gill Sans Light"/>
@@ -3032,6 +2972,18 @@
         </w:rPr>
         <w:t>Analytics</w:t>
       </w:r>
+      <w:r>
+        <w:rPr>
+          <w:rFonts w:ascii="Gill Sans Light" w:hAnsi="Gill Sans Light" w:cs="Gill Sans Light"/>
+          <w:color w:val="31849B"/>
+          <w:sz w:val="19"/>
+          <w:szCs w:val="19"/>
+          <w:lang w:val="en-US"/>
+        </w:rPr>
+        <w:t xml:space="preserve"> (Computational Data Analytics)</w:t>
+      </w:r>
+      <w:bookmarkStart w:id="0" w:name="_GoBack"/>
+      <w:bookmarkEnd w:id="0"/>
     </w:p>
     <w:p>
       <w:pPr>
@@ -4054,29 +4006,7 @@
           <w:szCs w:val="19"/>
           <w:lang w:val="en-US"/>
         </w:rPr>
-        <w:t xml:space="preserve">Full scholarship from </w:t>
-      </w:r>
-      <w:proofErr w:type="spellStart"/>
-      <w:r>
-        <w:rPr>
-          <w:rFonts w:ascii="Gill Sans Light" w:hAnsi="Gill Sans Light" w:cs="Gill Sans Light"/>
-          <w:color w:val="000000" w:themeColor="text1"/>
-          <w:sz w:val="19"/>
-          <w:szCs w:val="19"/>
-          <w:lang w:val="en-US"/>
-        </w:rPr>
-        <w:t>Sembawang</w:t>
-      </w:r>
-      <w:proofErr w:type="spellEnd"/>
-      <w:r>
-        <w:rPr>
-          <w:rFonts w:ascii="Gill Sans Light" w:hAnsi="Gill Sans Light" w:cs="Gill Sans Light"/>
-          <w:color w:val="000000" w:themeColor="text1"/>
-          <w:sz w:val="19"/>
-          <w:szCs w:val="19"/>
-          <w:lang w:val="en-US"/>
-        </w:rPr>
-        <w:t xml:space="preserve"> Corporation</w:t>
+        <w:t>Full scholarship from Sembawang Corporation</w:t>
       </w:r>
     </w:p>
     <w:p>
@@ -4461,79 +4391,7 @@
           <w:szCs w:val="19"/>
           <w:lang w:val="en-US"/>
         </w:rPr>
-        <w:t xml:space="preserve">pandas, </w:t>
-      </w:r>
-      <w:proofErr w:type="spellStart"/>
-      <w:r>
-        <w:rPr>
-          <w:rFonts w:ascii="Gill Sans Light" w:hAnsi="Gill Sans Light" w:cs="Gill Sans Light"/>
-          <w:i/>
-          <w:color w:val="0D0D0D"/>
-          <w:sz w:val="19"/>
-          <w:szCs w:val="19"/>
-          <w:lang w:val="en-US"/>
-        </w:rPr>
-        <w:t>numpy</w:t>
-      </w:r>
-      <w:proofErr w:type="spellEnd"/>
-      <w:r>
-        <w:rPr>
-          <w:rFonts w:ascii="Gill Sans Light" w:hAnsi="Gill Sans Light" w:cs="Gill Sans Light"/>
-          <w:i/>
-          <w:color w:val="0D0D0D"/>
-          <w:sz w:val="19"/>
-          <w:szCs w:val="19"/>
-          <w:lang w:val="en-US"/>
-        </w:rPr>
-        <w:t xml:space="preserve">, </w:t>
-      </w:r>
-      <w:proofErr w:type="spellStart"/>
-      <w:r>
-        <w:rPr>
-          <w:rFonts w:ascii="Gill Sans Light" w:hAnsi="Gill Sans Light" w:cs="Gill Sans Light"/>
-          <w:i/>
-          <w:color w:val="0D0D0D"/>
-          <w:sz w:val="19"/>
-          <w:szCs w:val="19"/>
-          <w:lang w:val="en-US"/>
-        </w:rPr>
-        <w:t>scipy</w:t>
-      </w:r>
-      <w:proofErr w:type="spellEnd"/>
-      <w:r>
-        <w:rPr>
-          <w:rFonts w:ascii="Gill Sans Light" w:hAnsi="Gill Sans Light" w:cs="Gill Sans Light"/>
-          <w:i/>
-          <w:color w:val="0D0D0D"/>
-          <w:sz w:val="19"/>
-          <w:szCs w:val="19"/>
-          <w:lang w:val="en-US"/>
-        </w:rPr>
-        <w:t xml:space="preserve">, </w:t>
-      </w:r>
-      <w:proofErr w:type="spellStart"/>
-      <w:r>
-        <w:rPr>
-          <w:rFonts w:ascii="Gill Sans Light" w:hAnsi="Gill Sans Light" w:cs="Gill Sans Light"/>
-          <w:i/>
-          <w:color w:val="0D0D0D"/>
-          <w:sz w:val="19"/>
-          <w:szCs w:val="19"/>
-          <w:lang w:val="en-US"/>
-        </w:rPr>
-        <w:t>scikit</w:t>
-      </w:r>
-      <w:proofErr w:type="spellEnd"/>
-      <w:r>
-        <w:rPr>
-          <w:rFonts w:ascii="Gill Sans Light" w:hAnsi="Gill Sans Light" w:cs="Gill Sans Light"/>
-          <w:i/>
-          <w:color w:val="0D0D0D"/>
-          <w:sz w:val="19"/>
-          <w:szCs w:val="19"/>
-          <w:lang w:val="en-US"/>
-        </w:rPr>
-        <w:t>-learn</w:t>
+        <w:t>pandas, numpy, scipy, scikit-learn</w:t>
       </w:r>
       <w:r>
         <w:rPr>
@@ -4640,7 +4498,6 @@
         </w:rPr>
         <w:t xml:space="preserve"> </w:t>
       </w:r>
-      <w:proofErr w:type="spellStart"/>
       <w:r>
         <w:rPr>
           <w:rFonts w:ascii="Gill Sans Light" w:hAnsi="Gill Sans Light" w:cs="Gill Sans Light"/>
@@ -4652,7 +4509,6 @@
         </w:rPr>
         <w:t>dplyr</w:t>
       </w:r>
-      <w:proofErr w:type="spellEnd"/>
       <w:r>
         <w:rPr>
           <w:rFonts w:ascii="Gill Sans Light" w:hAnsi="Gill Sans Light" w:cs="Gill Sans Light"/>
@@ -5381,8 +5237,6 @@
         </w:rPr>
         <w:t xml:space="preserve"> </w:t>
       </w:r>
-      <w:bookmarkStart w:id="0" w:name="_GoBack"/>
-      <w:bookmarkEnd w:id="0"/>
     </w:p>
     <w:p>
       <w:pPr>
@@ -6013,20 +5867,8 @@
           <w:szCs w:val="19"/>
           <w:lang w:val="en-US"/>
         </w:rPr>
-        <w:t>github.com/</w:t>
-      </w:r>
-      <w:proofErr w:type="spellStart"/>
-      <w:r>
-        <w:rPr>
-          <w:rFonts w:ascii="Gill Sans Light" w:hAnsi="Gill Sans Light" w:cs="Gill Sans Light"/>
-          <w:color w:val="0D0D0D"/>
-          <w:sz w:val="19"/>
-          <w:szCs w:val="19"/>
-          <w:lang w:val="en-US"/>
-        </w:rPr>
-        <w:t>meraldoantonio</w:t>
-      </w:r>
-      <w:proofErr w:type="spellEnd"/>
+        <w:t>github.com/meraldoantonio</w:t>
+      </w:r>
     </w:p>
     <w:p>
       <w:pPr>
@@ -6171,20 +6013,8 @@
           <w:szCs w:val="19"/>
           <w:lang w:val="en-US"/>
         </w:rPr>
-        <w:t>u.com/profile/</w:t>
-      </w:r>
-      <w:proofErr w:type="spellStart"/>
-      <w:r>
-        <w:rPr>
-          <w:rFonts w:ascii="Gill Sans Light" w:hAnsi="Gill Sans Light" w:cs="Gill Sans Light"/>
-          <w:color w:val="0D0D0D"/>
-          <w:sz w:val="19"/>
-          <w:szCs w:val="19"/>
-          <w:lang w:val="en-US"/>
-        </w:rPr>
-        <w:t>meraldo.antonio</w:t>
-      </w:r>
-      <w:proofErr w:type="spellEnd"/>
+        <w:t>u.com/profile/meraldo.antonio</w:t>
+      </w:r>
     </w:p>
     <w:p>
       <w:pPr>
@@ -7900,7 +7730,7 @@
 </file>
 
 <file path=customXml/itemProps2.xml><?xml version="1.0" encoding="utf-8"?>
-<ds:datastoreItem xmlns:ds="http://schemas.openxmlformats.org/officeDocument/2006/customXml" ds:itemID="{6F38DE83-14BC-0845-A6E5-9372245B91D1}">
+<ds:datastoreItem xmlns:ds="http://schemas.openxmlformats.org/officeDocument/2006/customXml" ds:itemID="{1B92129B-C059-FA44-BF87-6FBE5AA998F0}">
   <ds:schemaRefs>
     <ds:schemaRef ds:uri="http://schemas.openxmlformats.org/officeDocument/2006/bibliography"/>
   </ds:schemaRefs>

</xml_diff>